<commit_message>
commiting directly by skipping the staging area
</commit_message>
<xml_diff>
--- a/second.docx
+++ b/second.docx
@@ -5,6 +5,21 @@
     <w:p>
       <w:r>
         <w:t>Hello everyone</w:t>
+      </w:r>
+    </w:p>
+    <w:p/>
+    <w:p>
+      <w:r>
+        <w:t>Today is 27</w:t>
+      </w:r>
+      <w:r>
+        <w:rPr>
+          <w:vertAlign w:val="superscript"/>
+        </w:rPr>
+        <w:t>th</w:t>
+      </w:r>
+      <w:r>
+        <w:t xml:space="preserve"> october</w:t>
       </w:r>
       <w:bookmarkStart w:id="0" w:name="_GoBack"/>
       <w:bookmarkEnd w:id="0"/>

</xml_diff>